<commit_message>
sent section on controllers for revision
</commit_message>
<xml_diff>
--- a/notes_studies.docx
+++ b/notes_studies.docx
@@ -5,44 +5,73 @@
     <w:p>
       <w:pPr>
         <w:spacing w:line="480" w:lineRule="auto"/>
+        <w:jc w:val="center"/>
+        <w:rPr>
+          <w:sz w:val="28"/>
+          <w:szCs w:val="28"/>
+        </w:rPr>
       </w:pPr>
       <w:r>
-        <w:t xml:space="preserve">How can I create an additive texture by overlaying material using hand gestures? </w:t>
-      </w:r>
-      <w:r>
-        <w:t xml:space="preserve">In order to approach </w:t>
-      </w:r>
-      <w:proofErr w:type="gramStart"/>
-      <w:r>
-        <w:t>this</w:t>
-      </w:r>
-      <w:proofErr w:type="gramEnd"/>
-      <w:r>
-        <w:t xml:space="preserve"> I employed a Leap Motion, a hardware sensor capable of contactless tracking of hand and finger positions. By editing some very simple scripts provided by its SDK, I managed to transmit such data via OSC, to be subsequently used by audio synthesis software such as </w:t>
+        <w:rPr>
+          <w:sz w:val="28"/>
+          <w:szCs w:val="28"/>
+        </w:rPr>
+        <w:t>Notes about Leap Studies</w:t>
+      </w:r>
+    </w:p>
+    <w:p>
+      <w:pPr>
+        <w:spacing w:line="480" w:lineRule="auto"/>
+      </w:pPr>
+      <w:r>
+        <w:t xml:space="preserve">The </w:t>
+      </w:r>
+      <w:r>
+        <w:t>Leap Motion</w:t>
+      </w:r>
+      <w:r>
+        <w:t xml:space="preserve"> Controller is</w:t>
+      </w:r>
+      <w:r>
+        <w:t xml:space="preserve"> a hardware sensor capable of contactless tracking of hand and finger positions. By </w:t>
+      </w:r>
+      <w:r>
+        <w:t>doing some light editing to a</w:t>
+      </w:r>
+      <w:r>
+        <w:t xml:space="preserve"> script provided by its SDK, I managed to transmit data </w:t>
+      </w:r>
+      <w:r>
+        <w:t xml:space="preserve">coming from the sensor </w:t>
+      </w:r>
+      <w:r>
+        <w:t xml:space="preserve">via OSC, to be subsequently used by audio synthesis software such as </w:t>
       </w:r>
       <w:proofErr w:type="spellStart"/>
-      <w:proofErr w:type="gramStart"/>
       <w:r>
         <w:t>SuperCollider</w:t>
       </w:r>
       <w:proofErr w:type="spellEnd"/>
       <w:r>
-        <w:t xml:space="preserve"> .</w:t>
-      </w:r>
-      <w:proofErr w:type="gramEnd"/>
-      <w:r>
-        <w:t xml:space="preserve"> The issue then became how to classify a gesture</w:t>
-      </w:r>
-      <w:r>
-        <w:t xml:space="preserve"> and ascribe meaning to </w:t>
-      </w:r>
-      <w:proofErr w:type="spellStart"/>
-      <w:r>
-        <w:t>it’s</w:t>
-      </w:r>
-      <w:proofErr w:type="spellEnd"/>
-      <w:r>
-        <w:t xml:space="preserve"> variations.</w:t>
+        <w:t>. The issue then became how to classify a gesture</w:t>
+      </w:r>
+      <w:r>
+        <w:t xml:space="preserve"> and ascribe </w:t>
+      </w:r>
+      <w:r>
+        <w:t xml:space="preserve">different meanings </w:t>
+      </w:r>
+      <w:r>
+        <w:t xml:space="preserve">to </w:t>
+      </w:r>
+      <w:r>
+        <w:t>its</w:t>
+      </w:r>
+      <w:r>
+        <w:t xml:space="preserve"> variations</w:t>
+      </w:r>
+      <w:r>
+        <w:t>.</w:t>
       </w:r>
     </w:p>
     <w:p>
@@ -57,42 +86,40 @@
         <w:t>made me interested</w:t>
       </w:r>
       <w:r>
-        <w:t xml:space="preserve"> </w:t>
-      </w:r>
-      <w:r>
-        <w:t xml:space="preserve">in how hand gestures can </w:t>
-      </w:r>
-      <w:r>
-        <w:t xml:space="preserve">contribute to give </w:t>
-      </w:r>
-      <w:r>
-        <w:t xml:space="preserve">shape </w:t>
-      </w:r>
-      <w:r>
-        <w:t xml:space="preserve">to </w:t>
-      </w:r>
-      <w:r>
-        <w:t>musical material</w:t>
-      </w:r>
-      <w:r>
-        <w:t>.</w:t>
-      </w:r>
-      <w:r>
-        <w:t xml:space="preserve"> Although I’ve come to question the overly hegemonic role played by conductors (and </w:t>
-      </w:r>
-      <w:proofErr w:type="gramStart"/>
-      <w:r>
-        <w:t>all of</w:t>
-      </w:r>
-      <w:proofErr w:type="gramEnd"/>
-      <w:r>
-        <w:t xml:space="preserve"> the political assumptions this entails) in symphonic orchestras, I’m still amazed by how </w:t>
+        <w:t xml:space="preserve"> in how hand gestures can contribute to give shape to musical material.</w:t>
+      </w:r>
+      <w:r>
+        <w:t xml:space="preserve"> Although I’ve come to question the overly hegemonic role played by conductors </w:t>
+      </w:r>
+      <w:r>
+        <w:t xml:space="preserve">in symphonic orchestras </w:t>
+      </w:r>
+      <w:r>
+        <w:t xml:space="preserve">(and </w:t>
+      </w:r>
+      <w:r>
+        <w:t>all</w:t>
+      </w:r>
+      <w:r>
+        <w:t xml:space="preserve"> the political assumptions this entails), I’m still amazed by how </w:t>
       </w:r>
       <w:r>
         <w:t xml:space="preserve">variations on </w:t>
       </w:r>
       <w:r>
-        <w:t xml:space="preserve">gestures can have some impact. This can be easily accomplished in systems involving human beings as mediators by harnessing our finely tuned communicational skills. We attach meaning to </w:t>
+        <w:t>gestures can have some impact</w:t>
+      </w:r>
+      <w:r>
+        <w:t xml:space="preserve"> in the resultant sound</w:t>
+      </w:r>
+      <w:r>
+        <w:t>. This can be easily accomplished in systems involving human beings as mediators by harnessing our finely tuned communicational skills</w:t>
+      </w:r>
+      <w:r>
+        <w:t>, as w</w:t>
+      </w:r>
+      <w:r>
+        <w:t xml:space="preserve">e attach meaning to </w:t>
       </w:r>
       <w:r>
         <w:t>subtle variations in verbal and non-verbal communication. Even when there’s no clear one to one relation between intention and movement, we tend to ascribe one by relating to it vicariously.</w:t>
@@ -118,15 +145,7 @@
         <w:t>) gets translated into one or multiple parameters for a sound synthesis engine.</w:t>
       </w:r>
       <w:r>
-        <w:t xml:space="preserve"> However, in order to consider gestures as they evolve in time as meaningful elements in our being-in-the-world and not only as positions or lengths in a three-dimensional space, </w:t>
-      </w:r>
-      <w:proofErr w:type="gramStart"/>
-      <w:r>
-        <w:t>I</w:t>
-      </w:r>
-      <w:proofErr w:type="gramEnd"/>
-      <w:r>
-        <w:t xml:space="preserve"> had to provide the mapping layer in the system with a certain kind of agency. In a way this is analogous to an orchestral performer being constantly on the lookout for the </w:t>
+        <w:t xml:space="preserve"> However, in order to consider gestures as they evolve in time as meaningful elements in our being-in-the-world and not only as positions or lengths in a three-dimensional space, I had to provide the mapping layer in the system with a certain kind of agency. In a way this is analogous to an orchestral performer being constantly on the lookout for the </w:t>
       </w:r>
       <w:r>
         <w:t>conductors’</w:t>
@@ -140,6 +159,538 @@
       </w:r>
       <w:r>
         <w:t>natively provided by the Leap Motion.</w:t>
+      </w:r>
+    </w:p>
+    <w:p>
+      <w:pPr>
+        <w:spacing w:line="480" w:lineRule="auto"/>
+        <w:ind w:firstLine="720"/>
+      </w:pPr>
+      <w:r>
+        <w:t xml:space="preserve">The first two studies I worked on utilize only a single gesture: circles drawn by the index finger. </w:t>
+      </w:r>
+      <w:r>
+        <w:t xml:space="preserve">In the first study involves rhythmic values that can be added or subtracted to a sequencer, their length determined by the </w:t>
+      </w:r>
+      <w:r>
+        <w:t>diameter</w:t>
+      </w:r>
+      <w:r>
+        <w:t xml:space="preserve"> of the gesture. The patch reacts to four types of gestures: Clockwise circles adds and </w:t>
+      </w:r>
+      <w:r>
+        <w:t>counterclockwise</w:t>
+      </w:r>
+      <w:r>
+        <w:t xml:space="preserve"> subtracts, while the hand used determines </w:t>
+      </w:r>
+      <w:r>
+        <w:t>whether</w:t>
+      </w:r>
+      <w:r>
+        <w:t xml:space="preserve"> the rhythm will be added or subtracted from the beginning (left hand) or the end (right hand) of the list of values. A</w:t>
+      </w:r>
+      <w:r>
+        <w:t>n</w:t>
+      </w:r>
+      <w:r>
+        <w:t xml:space="preserve"> intuitive interactive system is thus created</w:t>
+      </w:r>
+      <w:r>
+        <w:t>, with very clear rules and a transparent mechanism.</w:t>
+      </w:r>
+    </w:p>
+    <w:p>
+      <w:pPr>
+        <w:spacing w:line="480" w:lineRule="auto"/>
+        <w:ind w:firstLine="720"/>
+      </w:pPr>
+      <w:r>
+        <w:t xml:space="preserve">The second study involves the same set of gestures. However, instead of </w:t>
+      </w:r>
+      <w:r>
+        <w:t xml:space="preserve">adding and subtracting </w:t>
+      </w:r>
+      <w:r>
+        <w:t xml:space="preserve">single rhythmic values, each gesture creates and loops more complex musical phrases using the </w:t>
+      </w:r>
+      <w:proofErr w:type="spellStart"/>
+      <w:r>
+        <w:t>HenonC</w:t>
+      </w:r>
+      <w:proofErr w:type="spellEnd"/>
+      <w:r>
+        <w:t xml:space="preserve"> </w:t>
+      </w:r>
+      <w:proofErr w:type="spellStart"/>
+      <w:r>
+        <w:t>Ugen</w:t>
+      </w:r>
+      <w:proofErr w:type="spellEnd"/>
+      <w:r>
+        <w:t xml:space="preserve">, a chaotic generator. Some parameters are determined </w:t>
+      </w:r>
+      <w:r>
+        <w:t>randomly</w:t>
+      </w:r>
+      <w:r>
+        <w:t xml:space="preserve">, but the range used by the pitched material and average amplitude are determined respectively by the diameter and the number of times the circumference is drawn. The resultant sounds are </w:t>
+      </w:r>
+      <w:r>
+        <w:t>unpredictable but</w:t>
+      </w:r>
+      <w:r>
+        <w:t xml:space="preserve"> stay within some constraints determined by the gesture.</w:t>
+      </w:r>
+    </w:p>
+    <w:p>
+      <w:pPr>
+        <w:spacing w:line="480" w:lineRule="auto"/>
+        <w:ind w:firstLine="720"/>
+      </w:pPr>
+      <w:r>
+        <w:t>The third study</w:t>
+      </w:r>
+      <w:r>
+        <w:t xml:space="preserve"> consists of a </w:t>
+      </w:r>
+      <w:r>
+        <w:t xml:space="preserve">3-track </w:t>
+      </w:r>
+      <w:r>
+        <w:t xml:space="preserve">live </w:t>
+      </w:r>
+      <w:r>
+        <w:t xml:space="preserve">looping system. </w:t>
+      </w:r>
+      <w:r>
+        <w:t>Each track can be selected by r</w:t>
+      </w:r>
+      <w:r>
+        <w:t>aising the</w:t>
+      </w:r>
+      <w:r>
+        <w:t xml:space="preserve"> corresponding</w:t>
+      </w:r>
+      <w:r>
+        <w:t xml:space="preserve"> number of fingers in the left hand</w:t>
+      </w:r>
+      <w:r>
+        <w:t xml:space="preserve"> using the index, middle and ring fingers.</w:t>
+      </w:r>
+      <w:r>
+        <w:t xml:space="preserve"> Each track</w:t>
+      </w:r>
+      <w:r>
+        <w:t xml:space="preserve"> can be controlled by three right hand gestures: </w:t>
+      </w:r>
+      <w:r>
+        <w:t>closing the hand to start recording</w:t>
+      </w:r>
+      <w:r>
+        <w:t xml:space="preserve"> audio coming from the microphone</w:t>
+      </w:r>
+      <w:r>
+        <w:t xml:space="preserve">, </w:t>
+      </w:r>
+      <w:r>
+        <w:t>opening it</w:t>
+      </w:r>
+      <w:r>
+        <w:t xml:space="preserve"> to</w:t>
+      </w:r>
+      <w:r>
+        <w:t xml:space="preserve"> start</w:t>
+      </w:r>
+      <w:r>
+        <w:t xml:space="preserve"> loop</w:t>
+      </w:r>
+      <w:r>
+        <w:t>ing</w:t>
+      </w:r>
+      <w:r>
+        <w:t xml:space="preserve"> the recorded sound and wa</w:t>
+      </w:r>
+      <w:r>
+        <w:t xml:space="preserve">ving it to stop the current loop. Once stopped it can’t be played back again and a new </w:t>
+      </w:r>
+      <w:r>
+        <w:lastRenderedPageBreak/>
+        <w:t>loop should be recorded from scratch.</w:t>
+      </w:r>
+      <w:r>
+        <w:t xml:space="preserve"> This creates a very intuitive system</w:t>
+      </w:r>
+      <w:r>
+        <w:t xml:space="preserve">, with hand gestures </w:t>
+      </w:r>
+      <w:r>
+        <w:t xml:space="preserve">whose meaning </w:t>
+      </w:r>
+      <w:r>
+        <w:t>tends to be</w:t>
+      </w:r>
+      <w:r>
+        <w:t xml:space="preserve"> </w:t>
+      </w:r>
+      <w:r>
+        <w:t xml:space="preserve">transparent to both the performer and </w:t>
+      </w:r>
+      <w:r>
+        <w:t>the public.</w:t>
+      </w:r>
+    </w:p>
+    <w:p>
+      <w:pPr>
+        <w:spacing w:line="480" w:lineRule="auto"/>
+        <w:ind w:firstLine="720"/>
+      </w:pPr>
+      <w:r>
+        <w:t>To</w:t>
+      </w:r>
+      <w:r>
+        <w:t xml:space="preserve"> </w:t>
+      </w:r>
+      <w:r>
+        <w:t xml:space="preserve">train a system with </w:t>
+      </w:r>
+      <w:r>
+        <w:t>such gesture recognition skills I employed</w:t>
+      </w:r>
+      <w:r>
+        <w:t xml:space="preserve"> </w:t>
+      </w:r>
+      <w:proofErr w:type="spellStart"/>
+      <w:r>
+        <w:t>Fiebrink’s</w:t>
+      </w:r>
+      <w:proofErr w:type="spellEnd"/>
+      <w:r>
+        <w:t xml:space="preserve"> </w:t>
+      </w:r>
+      <w:r>
+        <w:t xml:space="preserve">open-source </w:t>
+      </w:r>
+      <w:r>
+        <w:t>software called “</w:t>
+      </w:r>
+      <w:proofErr w:type="spellStart"/>
+      <w:r>
+        <w:t>Wekinator</w:t>
+      </w:r>
+      <w:proofErr w:type="spellEnd"/>
+      <w:r>
+        <w:t>”</w:t>
+      </w:r>
+      <w:r>
+        <w:t>. It</w:t>
+      </w:r>
+      <w:r>
+        <w:t xml:space="preserve"> comes with a series of “</w:t>
+      </w:r>
+      <w:proofErr w:type="spellStart"/>
+      <w:r>
+        <w:t>precoded</w:t>
+      </w:r>
+      <w:proofErr w:type="spellEnd"/>
+      <w:r>
+        <w:t>”</w:t>
+      </w:r>
+      <w:r>
+        <w:t xml:space="preserve"> algorithms for machine learning</w:t>
+      </w:r>
+      <w:r>
+        <w:t xml:space="preserve"> that can be easily employed</w:t>
+      </w:r>
+      <w:r>
+        <w:t xml:space="preserve"> to </w:t>
+      </w:r>
+      <w:r>
+        <w:t xml:space="preserve">build any kind of </w:t>
+      </w:r>
+      <w:r>
+        <w:t xml:space="preserve">interactive musical instrument. It </w:t>
+      </w:r>
+      <w:r>
+        <w:t>receives floating point numbers</w:t>
+      </w:r>
+      <w:r>
+        <w:t xml:space="preserve"> </w:t>
+      </w:r>
+      <w:r>
+        <w:t xml:space="preserve">as input </w:t>
+      </w:r>
+      <w:r>
+        <w:t>from any device or software capable of sending OSC</w:t>
+      </w:r>
+      <w:r>
+        <w:rPr>
+          <w:rStyle w:val="FootnoteReference"/>
+        </w:rPr>
+        <w:footnoteReference w:id="1"/>
+      </w:r>
+      <w:r>
+        <w:t xml:space="preserve"> and outputs </w:t>
+      </w:r>
+      <w:r>
+        <w:t xml:space="preserve">the result of </w:t>
+      </w:r>
+      <w:r>
+        <w:t xml:space="preserve">any one of </w:t>
+      </w:r>
+      <w:r>
+        <w:t xml:space="preserve">three kinds of </w:t>
+      </w:r>
+      <w:r>
+        <w:t xml:space="preserve">processes, each one with their own algorithms to choose from. </w:t>
+      </w:r>
+      <w:r>
+        <w:t xml:space="preserve">Regression, sending continuous data; </w:t>
+      </w:r>
+      <w:r>
+        <w:t>c</w:t>
+      </w:r>
+      <w:r>
+        <w:t xml:space="preserve">lassification, </w:t>
+      </w:r>
+      <w:r>
+        <w:t>labeling individual gestures and therefore discrete; and dynamic time warping</w:t>
+      </w:r>
+      <w:r>
+        <w:t xml:space="preserve">, measuring the similarity between two sequences as they unfold in time. For the third study I employed the latter one, as it can be trained to </w:t>
+      </w:r>
+      <w:r>
+        <w:t xml:space="preserve">perceive </w:t>
+      </w:r>
+      <w:r>
+        <w:t>time-based gestures independently of the speed they are</w:t>
+      </w:r>
+      <w:r>
+        <w:t xml:space="preserve"> </w:t>
+      </w:r>
+      <w:r>
+        <w:t>performed</w:t>
+      </w:r>
+      <w:r>
+        <w:t xml:space="preserve">. </w:t>
+      </w:r>
+    </w:p>
+    <w:p>
+      <w:pPr>
+        <w:spacing w:line="480" w:lineRule="auto"/>
+        <w:ind w:firstLine="720"/>
+      </w:pPr>
+      <w:r>
+        <w:t>However, the training is not flawless</w:t>
+      </w:r>
+      <w:r>
+        <w:t>. The</w:t>
+      </w:r>
+      <w:r>
+        <w:t xml:space="preserve"> system can </w:t>
+      </w:r>
+      <w:r>
+        <w:t xml:space="preserve">classify gestures incorrectly depending on a long series </w:t>
+      </w:r>
+      <w:r>
+        <w:t xml:space="preserve">of variables. </w:t>
+      </w:r>
+      <w:r>
+        <w:t>It can be influenced by the l</w:t>
+      </w:r>
+      <w:r>
+        <w:t xml:space="preserve">ength of the training data, </w:t>
+      </w:r>
+      <w:r>
+        <w:t xml:space="preserve">complexity of gesture, </w:t>
+      </w:r>
+      <w:r>
+        <w:t xml:space="preserve">slight variations in the position of the sensor, unforeseen </w:t>
+      </w:r>
+      <w:r>
+        <w:t>secondary gestures and the threshold chosen to confidently choose out of multiple options</w:t>
+      </w:r>
+      <w:r>
+        <w:t xml:space="preserve">. </w:t>
+      </w:r>
+      <w:r>
+        <w:t>Successful tr</w:t>
+      </w:r>
+      <w:r>
+        <w:t xml:space="preserve">aining can be a time consuming </w:t>
+      </w:r>
+      <w:r>
+        <w:t xml:space="preserve">and frustrating </w:t>
+      </w:r>
+      <w:r>
+        <w:t>endeavor</w:t>
+      </w:r>
+      <w:r>
+        <w:t xml:space="preserve">, and even after achieving satisfying results </w:t>
+      </w:r>
+      <w:r>
+        <w:t xml:space="preserve">during a training session I </w:t>
+      </w:r>
+      <w:r>
+        <w:t>often had to retrain it after</w:t>
+      </w:r>
+      <w:r>
+        <w:t xml:space="preserve"> picking it up the next day. Furthermore, every person using the instrument would have to train it first</w:t>
+      </w:r>
+      <w:r>
+        <w:t>, which involves some troubleshooting</w:t>
+      </w:r>
+      <w:r>
+        <w:t xml:space="preserve">. </w:t>
+      </w:r>
+    </w:p>
+    <w:p>
+      <w:pPr>
+        <w:spacing w:line="480" w:lineRule="auto"/>
+      </w:pPr>
+      <w:r>
+        <w:lastRenderedPageBreak/>
+        <w:t xml:space="preserve">This kind of training is </w:t>
+      </w:r>
+      <w:r>
+        <w:t>useful</w:t>
+      </w:r>
+      <w:r>
+        <w:t xml:space="preserve"> when the expected result is</w:t>
+      </w:r>
+      <w:r>
+        <w:t xml:space="preserve"> an instrument for musical performance </w:t>
+      </w:r>
+      <w:r>
+        <w:t xml:space="preserve">adapted to the idiosyncrasies of a particular </w:t>
+      </w:r>
+      <w:r>
+        <w:t xml:space="preserve">individual </w:t>
+      </w:r>
+      <w:r>
+        <w:t xml:space="preserve">and not </w:t>
+      </w:r>
+      <w:r>
+        <w:t xml:space="preserve">that much as a </w:t>
+      </w:r>
+      <w:r>
+        <w:t>general-purpose</w:t>
+      </w:r>
+      <w:r>
+        <w:t xml:space="preserve"> controller for</w:t>
+      </w:r>
+      <w:r>
+        <w:t xml:space="preserve"> several users</w:t>
+      </w:r>
+      <w:r>
+        <w:t xml:space="preserve"> for</w:t>
+      </w:r>
+      <w:r>
+        <w:t xml:space="preserve"> interactive</w:t>
+      </w:r>
+      <w:r>
+        <w:t xml:space="preserve"> computer music</w:t>
+      </w:r>
+      <w:r>
+        <w:t xml:space="preserve"> or as part of an installation</w:t>
+      </w:r>
+      <w:r>
+        <w:t>.</w:t>
+      </w:r>
+      <w:r>
+        <w:t xml:space="preserve"> </w:t>
+      </w:r>
+      <w:proofErr w:type="gramStart"/>
+      <w:r>
+        <w:t>That being said, the</w:t>
+      </w:r>
+      <w:proofErr w:type="gramEnd"/>
+      <w:r>
+        <w:t xml:space="preserve"> gestures I chose for this</w:t>
+      </w:r>
+      <w:r>
+        <w:t xml:space="preserve"> study are simple enough and can </w:t>
+      </w:r>
+      <w:r>
+        <w:t xml:space="preserve">be </w:t>
+      </w:r>
+      <w:r>
+        <w:t>easily trained</w:t>
+      </w:r>
+      <w:r>
+        <w:t>,</w:t>
+      </w:r>
+      <w:r>
+        <w:t xml:space="preserve"> and</w:t>
+      </w:r>
+      <w:r>
+        <w:t xml:space="preserve"> </w:t>
+      </w:r>
+      <w:r>
+        <w:t xml:space="preserve">the low number of them also helps </w:t>
+      </w:r>
+      <w:r>
+        <w:t>with accuracy.</w:t>
+      </w:r>
+      <w:r>
+        <w:t xml:space="preserve"> I consciously </w:t>
+      </w:r>
+      <w:r>
+        <w:t xml:space="preserve">sent </w:t>
+      </w:r>
+      <w:r>
+        <w:t xml:space="preserve">a different </w:t>
+      </w:r>
+      <w:r>
+        <w:t>floating-point</w:t>
+      </w:r>
+      <w:r>
+        <w:t xml:space="preserve"> </w:t>
+      </w:r>
+      <w:r>
+        <w:t xml:space="preserve">number for each hand </w:t>
+      </w:r>
+      <w:r>
+        <w:t>as part of</w:t>
+      </w:r>
+      <w:r>
+        <w:t xml:space="preserve"> the training data</w:t>
+      </w:r>
+      <w:r>
+        <w:t xml:space="preserve">, </w:t>
+      </w:r>
+      <w:r>
+        <w:t xml:space="preserve">even though </w:t>
+      </w:r>
+      <w:r>
+        <w:t>it</w:t>
+      </w:r>
+      <w:r>
+        <w:t xml:space="preserve"> could infer this from the position of my fingers</w:t>
+      </w:r>
+      <w:r>
+        <w:t xml:space="preserve"> I found that some redundancy in the system helps it make better decisions.</w:t>
+      </w:r>
+      <w:r>
+        <w:t xml:space="preserve"> This makes </w:t>
+      </w:r>
+      <w:r>
+        <w:t>the role of both hand</w:t>
+      </w:r>
+      <w:r>
+        <w:t>s</w:t>
+      </w:r>
+      <w:r>
+        <w:t xml:space="preserve"> </w:t>
+      </w:r>
+      <w:r>
+        <w:t xml:space="preserve">clear for </w:t>
+      </w:r>
+      <w:r>
+        <w:t>everyone involved</w:t>
+      </w:r>
+      <w:r>
+        <w:t xml:space="preserve">, including the software. </w:t>
       </w:r>
     </w:p>
     <w:sectPr>
@@ -150,6 +701,66 @@
     </w:sectPr>
   </w:body>
 </w:document>
+</file>
+
+<file path=word/endnotes.xml><?xml version="1.0" encoding="utf-8"?>
+<w:endnotes xmlns:wpc="http://schemas.microsoft.com/office/word/2010/wordprocessingCanvas" xmlns:cx="http://schemas.microsoft.com/office/drawing/2014/chartex" xmlns:cx1="http://schemas.microsoft.com/office/drawing/2015/9/8/chartex" xmlns:cx2="http://schemas.microsoft.com/office/drawing/2015/10/21/chartex" xmlns:cx3="http://schemas.microsoft.com/office/drawing/2016/5/9/chartex" xmlns:cx4="http://schemas.microsoft.com/office/drawing/2016/5/10/chartex" xmlns:cx5="http://schemas.microsoft.com/office/drawing/2016/5/11/chartex" xmlns:cx6="http://schemas.microsoft.com/office/drawing/2016/5/12/chartex" xmlns:cx7="http://schemas.microsoft.com/office/drawing/2016/5/13/chartex" xmlns:cx8="http://schemas.microsoft.com/office/drawing/2016/5/14/chartex" xmlns:mc="http://schemas.openxmlformats.org/markup-compatibility/2006" xmlns:aink="http://schemas.microsoft.com/office/drawing/2016/ink" xmlns:am3d="http://schemas.microsoft.com/office/drawing/2017/model3d" xmlns:o="urn:schemas-microsoft-com:office:office" xmlns:r="http://schemas.openxmlformats.org/officeDocument/2006/relationships" xmlns:m="http://schemas.openxmlformats.org/officeDocument/2006/math" xmlns:v="urn:schemas-microsoft-com:vml" xmlns:wp14="http://schemas.microsoft.com/office/word/2010/wordprocessingDrawing" xmlns:wp="http://schemas.openxmlformats.org/drawingml/2006/wordprocessingDrawing" xmlns:w10="urn:schemas-microsoft-com:office:word" xmlns:w="http://schemas.openxmlformats.org/wordprocessingml/2006/main" xmlns:w14="http://schemas.microsoft.com/office/word/2010/wordml" xmlns:w15="http://schemas.microsoft.com/office/word/2012/wordml" xmlns:w16cex="http://schemas.microsoft.com/office/word/2018/wordml/cex" xmlns:w16cid="http://schemas.microsoft.com/office/word/2016/wordml/cid" xmlns:w16="http://schemas.microsoft.com/office/word/2018/wordml" xmlns:w16sdtdh="http://schemas.microsoft.com/office/word/2020/wordml/sdtdatahash" xmlns:w16se="http://schemas.microsoft.com/office/word/2015/wordml/symex" xmlns:wpg="http://schemas.microsoft.com/office/word/2010/wordprocessingGroup" xmlns:wpi="http://schemas.microsoft.com/office/word/2010/wordprocessingInk" xmlns:wne="http://schemas.microsoft.com/office/word/2006/wordml" xmlns:wps="http://schemas.microsoft.com/office/word/2010/wordprocessingShape" mc:Ignorable="w14 w15 w16se w16cid w16 w16cex w16sdtdh wp14">
+  <w:endnote w:type="separator" w:id="-1">
+    <w:p>
+      <w:r>
+        <w:separator/>
+      </w:r>
+    </w:p>
+  </w:endnote>
+  <w:endnote w:type="continuationSeparator" w:id="0">
+    <w:p>
+      <w:r>
+        <w:continuationSeparator/>
+      </w:r>
+    </w:p>
+  </w:endnote>
+</w:endnotes>
+</file>
+
+<file path=word/footnotes.xml><?xml version="1.0" encoding="utf-8"?>
+<w:footnotes xmlns:wpc="http://schemas.microsoft.com/office/word/2010/wordprocessingCanvas" xmlns:cx="http://schemas.microsoft.com/office/drawing/2014/chartex" xmlns:cx1="http://schemas.microsoft.com/office/drawing/2015/9/8/chartex" xmlns:cx2="http://schemas.microsoft.com/office/drawing/2015/10/21/chartex" xmlns:cx3="http://schemas.microsoft.com/office/drawing/2016/5/9/chartex" xmlns:cx4="http://schemas.microsoft.com/office/drawing/2016/5/10/chartex" xmlns:cx5="http://schemas.microsoft.com/office/drawing/2016/5/11/chartex" xmlns:cx6="http://schemas.microsoft.com/office/drawing/2016/5/12/chartex" xmlns:cx7="http://schemas.microsoft.com/office/drawing/2016/5/13/chartex" xmlns:cx8="http://schemas.microsoft.com/office/drawing/2016/5/14/chartex" xmlns:mc="http://schemas.openxmlformats.org/markup-compatibility/2006" xmlns:aink="http://schemas.microsoft.com/office/drawing/2016/ink" xmlns:am3d="http://schemas.microsoft.com/office/drawing/2017/model3d" xmlns:o="urn:schemas-microsoft-com:office:office" xmlns:r="http://schemas.openxmlformats.org/officeDocument/2006/relationships" xmlns:m="http://schemas.openxmlformats.org/officeDocument/2006/math" xmlns:v="urn:schemas-microsoft-com:vml" xmlns:wp14="http://schemas.microsoft.com/office/word/2010/wordprocessingDrawing" xmlns:wp="http://schemas.openxmlformats.org/drawingml/2006/wordprocessingDrawing" xmlns:w10="urn:schemas-microsoft-com:office:word" xmlns:w="http://schemas.openxmlformats.org/wordprocessingml/2006/main" xmlns:w14="http://schemas.microsoft.com/office/word/2010/wordml" xmlns:w15="http://schemas.microsoft.com/office/word/2012/wordml" xmlns:w16cex="http://schemas.microsoft.com/office/word/2018/wordml/cex" xmlns:w16cid="http://schemas.microsoft.com/office/word/2016/wordml/cid" xmlns:w16="http://schemas.microsoft.com/office/word/2018/wordml" xmlns:w16sdtdh="http://schemas.microsoft.com/office/word/2020/wordml/sdtdatahash" xmlns:w16se="http://schemas.microsoft.com/office/word/2015/wordml/symex" xmlns:wpg="http://schemas.microsoft.com/office/word/2010/wordprocessingGroup" xmlns:wpi="http://schemas.microsoft.com/office/word/2010/wordprocessingInk" xmlns:wne="http://schemas.microsoft.com/office/word/2006/wordml" xmlns:wps="http://schemas.microsoft.com/office/word/2010/wordprocessingShape" mc:Ignorable="w14 w15 w16se w16cid w16 w16cex w16sdtdh wp14">
+  <w:footnote w:type="separator" w:id="-1">
+    <w:p>
+      <w:r>
+        <w:separator/>
+      </w:r>
+    </w:p>
+  </w:footnote>
+  <w:footnote w:type="continuationSeparator" w:id="0">
+    <w:p>
+      <w:r>
+        <w:continuationSeparator/>
+      </w:r>
+    </w:p>
+  </w:footnote>
+  <w:footnote w:id="1">
+    <w:p>
+      <w:pPr>
+        <w:pStyle w:val="FootnoteText"/>
+      </w:pPr>
+      <w:r>
+        <w:rPr>
+          <w:rStyle w:val="FootnoteReference"/>
+        </w:rPr>
+        <w:footnoteRef/>
+      </w:r>
+      <w:r>
+        <w:t xml:space="preserve"> Open Sound Control</w:t>
+      </w:r>
+      <w:r>
+        <w:t>. A p</w:t>
+      </w:r>
+      <w:r>
+        <w:t>rotocol usually employed for musical performance.</w:t>
+      </w:r>
+    </w:p>
+  </w:footnote>
+</w:footnotes>
 </file>
 
 <file path=word/styles.xml><?xml version="1.0" encoding="utf-8"?>
@@ -574,6 +1185,69 @@
     <w:semiHidden/>
     <w:unhideWhenUsed/>
   </w:style>
+  <w:style w:type="paragraph" w:styleId="BalloonText">
+    <w:name w:val="Balloon Text"/>
+    <w:basedOn w:val="Normal"/>
+    <w:link w:val="BalloonTextChar"/>
+    <w:uiPriority w:val="99"/>
+    <w:semiHidden/>
+    <w:unhideWhenUsed/>
+    <w:rsid w:val="002C2866"/>
+    <w:rPr>
+      <w:rFonts w:ascii="Times New Roman" w:hAnsi="Times New Roman" w:cs="Times New Roman"/>
+      <w:sz w:val="18"/>
+      <w:szCs w:val="18"/>
+    </w:rPr>
+  </w:style>
+  <w:style w:type="character" w:customStyle="1" w:styleId="BalloonTextChar">
+    <w:name w:val="Balloon Text Char"/>
+    <w:basedOn w:val="DefaultParagraphFont"/>
+    <w:link w:val="BalloonText"/>
+    <w:uiPriority w:val="99"/>
+    <w:semiHidden/>
+    <w:rsid w:val="002C2866"/>
+    <w:rPr>
+      <w:rFonts w:ascii="Times New Roman" w:hAnsi="Times New Roman" w:cs="Times New Roman"/>
+      <w:sz w:val="18"/>
+      <w:szCs w:val="18"/>
+    </w:rPr>
+  </w:style>
+  <w:style w:type="paragraph" w:styleId="FootnoteText">
+    <w:name w:val="footnote text"/>
+    <w:basedOn w:val="Normal"/>
+    <w:link w:val="FootnoteTextChar"/>
+    <w:uiPriority w:val="99"/>
+    <w:semiHidden/>
+    <w:unhideWhenUsed/>
+    <w:rsid w:val="00057E44"/>
+    <w:rPr>
+      <w:sz w:val="20"/>
+      <w:szCs w:val="20"/>
+    </w:rPr>
+  </w:style>
+  <w:style w:type="character" w:customStyle="1" w:styleId="FootnoteTextChar">
+    <w:name w:val="Footnote Text Char"/>
+    <w:basedOn w:val="DefaultParagraphFont"/>
+    <w:link w:val="FootnoteText"/>
+    <w:uiPriority w:val="99"/>
+    <w:semiHidden/>
+    <w:rsid w:val="00057E44"/>
+    <w:rPr>
+      <w:sz w:val="20"/>
+      <w:szCs w:val="20"/>
+    </w:rPr>
+  </w:style>
+  <w:style w:type="character" w:styleId="FootnoteReference">
+    <w:name w:val="footnote reference"/>
+    <w:basedOn w:val="DefaultParagraphFont"/>
+    <w:uiPriority w:val="99"/>
+    <w:semiHidden/>
+    <w:unhideWhenUsed/>
+    <w:rsid w:val="00057E44"/>
+    <w:rPr>
+      <w:vertAlign w:val="superscript"/>
+    </w:rPr>
+  </w:style>
 </w:styles>
 </file>
 
@@ -870,4 +1544,16 @@
     </a:ext>
   </a:extLst>
 </a:theme>
+</file>
+
+<file path=customXml/item1.xml><?xml version="1.0" encoding="utf-8"?>
+<b:Sources xmlns:b="http://schemas.openxmlformats.org/officeDocument/2006/bibliography" xmlns="http://schemas.openxmlformats.org/officeDocument/2006/bibliography" SelectedStyle="/APASixthEditionOfficeOnline.xsl" StyleName="APA" Version="6"/>
+</file>
+
+<file path=customXml/itemProps1.xml><?xml version="1.0" encoding="utf-8"?>
+<ds:datastoreItem xmlns:ds="http://schemas.openxmlformats.org/officeDocument/2006/customXml" ds:itemID="{4A6A8EEB-1603-AB47-97E6-ACEE5A1FFEF2}">
+  <ds:schemaRefs>
+    <ds:schemaRef ds:uri="http://schemas.openxmlformats.org/officeDocument/2006/bibliography"/>
+  </ds:schemaRefs>
+</ds:datastoreItem>
 </file>
</xml_diff>